<commit_message>
started working on step 4 in writeup
</commit_message>
<xml_diff>
--- a/cbohan3-analysis.docx
+++ b/cbohan3-analysis.docx
@@ -3409,27 +3409,7 @@
           <w:sz w:val="16"/>
           <w:szCs w:val="16"/>
         </w:rPr>
-        <w:t xml:space="preserve"> when using the</w:t>
-      </w:r>
-      <w:r>
-        <w:rPr>
-          <w:rStyle w:val="SubtleReference"/>
-          <w:smallCaps w:val="0"/>
-          <w:color w:val="404040" w:themeColor="text1" w:themeTint="BF"/>
-          <w:sz w:val="16"/>
-          <w:szCs w:val="16"/>
-        </w:rPr>
-        <w:t xml:space="preserve"> Expectation Maximization </w:t>
-      </w:r>
-      <w:r>
-        <w:rPr>
-          <w:rStyle w:val="SubtleReference"/>
-          <w:smallCaps w:val="0"/>
-          <w:color w:val="404040" w:themeColor="text1" w:themeTint="BF"/>
-          <w:sz w:val="16"/>
-          <w:szCs w:val="16"/>
-        </w:rPr>
-        <w:t xml:space="preserve">method. Ideally, each </w:t>
+        <w:t xml:space="preserve"> when using the Expectation Maximization method. Ideally, each </w:t>
       </w:r>
       <w:proofErr w:type="spellStart"/>
       <w:r>
@@ -3732,27 +3712,7 @@
           <w:sz w:val="16"/>
           <w:szCs w:val="16"/>
         </w:rPr>
-        <w:t>A bar chart indicating which clusters contained which images after running the MNIST data through a</w:t>
-      </w:r>
-      <w:r>
-        <w:rPr>
-          <w:rStyle w:val="SubtleReference"/>
-          <w:smallCaps w:val="0"/>
-          <w:color w:val="404040" w:themeColor="text1" w:themeTint="BF"/>
-          <w:sz w:val="16"/>
-          <w:szCs w:val="16"/>
-        </w:rPr>
-        <w:t>n EM</w:t>
-      </w:r>
-      <w:r>
-        <w:rPr>
-          <w:rStyle w:val="SubtleReference"/>
-          <w:smallCaps w:val="0"/>
-          <w:color w:val="404040" w:themeColor="text1" w:themeTint="BF"/>
-          <w:sz w:val="16"/>
-          <w:szCs w:val="16"/>
-        </w:rPr>
-        <w:t xml:space="preserve"> </w:t>
+        <w:t xml:space="preserve">A bar chart indicating which clusters contained which images after running the MNIST data through an EM </w:t>
       </w:r>
       <w:proofErr w:type="spellStart"/>
       <w:r>
@@ -3774,8 +3734,341 @@
           <w:sz w:val="16"/>
           <w:szCs w:val="16"/>
         </w:rPr>
-        <w:t xml:space="preserve">. E.g. </w:t>
-      </w:r>
+        <w:t>. E.g. 13 images with the label ‘4’ were put into cluster 0.</w:t>
+      </w:r>
+    </w:p>
+    <w:p/>
+    <w:p>
+      <w:pPr>
+        <w:pStyle w:val="Heading2"/>
+      </w:pPr>
+      <w:r>
+        <w:t>Dimensionality Reduction</w:t>
+      </w:r>
+    </w:p>
+    <w:p>
+      <w:r>
+        <w:t xml:space="preserve">When I ran PCA on the </w:t>
+      </w:r>
+      <w:proofErr w:type="spellStart"/>
+      <w:r>
+        <w:t>Pokemon</w:t>
+      </w:r>
+      <w:proofErr w:type="spellEnd"/>
+      <w:r>
+        <w:t xml:space="preserve"> dataset, I noticed that there was very little room for dimensionality reduction. This makes sense. Since 9 out of 11 dimensions in the problem relate to the type of the </w:t>
+      </w:r>
+      <w:proofErr w:type="spellStart"/>
+      <w:r>
+        <w:t>Pokemon</w:t>
+      </w:r>
+      <w:proofErr w:type="spellEnd"/>
+      <w:r>
+        <w:t xml:space="preserve">, </w:t>
+      </w:r>
+      <w:r>
+        <w:t>all</w:t>
+      </w:r>
+      <w:r>
+        <w:t xml:space="preserve"> those dimensions are required. Combining any two of those dimensions in any way would result in a loss of information. However, weight and height are highly correlated. These two dimensions </w:t>
+      </w:r>
+      <w:r>
+        <w:t>could be rolled together in one. I believe this is what I observed in the eigenvalues. There was one high eigenvalue of 2.1, one low eigenvalue of ~0, and the rest were between .2 and 1.25.</w:t>
+      </w:r>
+      <w:r>
+        <w:t xml:space="preserve"> </w:t>
+      </w:r>
+      <w:r>
+        <w:t xml:space="preserve">The MNIST dataset is a little harder to understand. Looking at the eigenvalues, it seems like most of the information is </w:t>
+      </w:r>
+      <w:r>
+        <w:lastRenderedPageBreak/>
+        <w:t>captured in just the first 5 eigenvectors. Its also important to note that there are only 74 eigenvectors that capture any information at all (there are 75 digits in the dataset I’m using so this makes sense). I suspect that I’ll be able to get good clustering results using 5-25 eigenvectors.</w:t>
+      </w:r>
+      <w:r>
+        <w:t xml:space="preserve"> </w:t>
+      </w:r>
+      <w:r>
+        <w:t xml:space="preserve">The other dimensionality reduction techniques I used were ICA, RCA, and </w:t>
+      </w:r>
+      <w:r>
+        <w:t>r</w:t>
+      </w:r>
+      <w:r>
+        <w:t xml:space="preserve">andom </w:t>
+      </w:r>
+      <w:r>
+        <w:t>s</w:t>
+      </w:r>
+      <w:r>
+        <w:t>ubset (it just removes dimensions at random)</w:t>
+      </w:r>
+      <w:r>
+        <w:t>. I had a hard time deducing what the effects of ICA and RCA were and decided to see how the clustering algorithms responded to them before making any judgements. Random subset simply removes features without trying to preserve information.</w:t>
+      </w:r>
+    </w:p>
+    <w:p/>
+    <w:p>
+      <w:pPr>
+        <w:pStyle w:val="Heading2"/>
+      </w:pPr>
+      <w:r>
+        <w:t>Clustering After Dimensionality Reduction</w:t>
+      </w:r>
+    </w:p>
+    <w:p>
+      <w:r>
+        <w:t xml:space="preserve">After </w:t>
+      </w:r>
+      <w:r>
+        <w:t>PCA,</w:t>
+      </w:r>
+      <w:r>
+        <w:t xml:space="preserve"> both K</w:t>
+      </w:r>
+      <w:r>
+        <w:t>-M</w:t>
+      </w:r>
+      <w:r>
+        <w:t xml:space="preserve">eans and </w:t>
+      </w:r>
+      <w:r>
+        <w:t xml:space="preserve">EM were unable to cluster the MNIST digit dataset. There tended to be one or two large clusters that contained most of the individuals. It seems that the resulting data after being transformed by PCA is clustered in some way that doesn’t correspond to the original labels. </w:t>
+      </w:r>
+      <w:r>
+        <w:t>I s</w:t>
+      </w:r>
+      <w:r>
+        <w:t>uspect that qualities like brightness were being selected for. This won’t work for the images because the brightness of an image is more dependent on the pen stroke width than the digit being written.</w:t>
+      </w:r>
+      <w:r>
+        <w:t xml:space="preserve"> </w:t>
+      </w:r>
+      <w:r>
+        <w:t xml:space="preserve">The </w:t>
+      </w:r>
+      <w:proofErr w:type="spellStart"/>
+      <w:r>
+        <w:t>Pokemon</w:t>
+      </w:r>
+      <w:proofErr w:type="spellEnd"/>
+      <w:r>
+        <w:t xml:space="preserve"> dataset didn’t have this problem. PCA seemed to preserve most of the useful data. Doing a cursory inspection, K-Means and EM both did a little worse on the </w:t>
+      </w:r>
+      <w:proofErr w:type="spellStart"/>
+      <w:r>
+        <w:t>Pokemon</w:t>
+      </w:r>
+      <w:proofErr w:type="spellEnd"/>
+      <w:r>
+        <w:t xml:space="preserve"> dataset after </w:t>
+      </w:r>
+      <w:r>
+        <w:t xml:space="preserve">PCA. Qualitatively, the clusters were more likely to contain multiple </w:t>
+      </w:r>
+      <w:proofErr w:type="spellStart"/>
+      <w:r>
+        <w:t>Pokemon</w:t>
+      </w:r>
+      <w:proofErr w:type="spellEnd"/>
+      <w:r>
+        <w:t xml:space="preserve"> and it was more likely that a single </w:t>
+      </w:r>
+      <w:proofErr w:type="spellStart"/>
+      <w:r>
+        <w:t>Pokemon</w:t>
+      </w:r>
+      <w:proofErr w:type="spellEnd"/>
+      <w:r>
+        <w:t xml:space="preserve"> label was split between multiple clusters.</w:t>
+      </w:r>
+    </w:p>
+    <w:p/>
+    <w:p>
+      <w:r>
+        <w:t>ICA worked much better for the MNIST dataset. K-Means with ICA was a significant improvement. There were no longer problems with digits being split equally between multiple clusters. This was even more so the case for Expectation Maximization. I reran ICA -&gt; EM several times and there tended to fewer than 6 individuals placed in the ‘wrong’ cluster</w:t>
+      </w:r>
+      <w:r>
+        <w:t xml:space="preserve"> (e.g. if most images with the label ‘0’ were in cluster 1 then an image with label ‘0’ placed in cluster 2 would be in the wrong cluster)</w:t>
+      </w:r>
+      <w:r>
+        <w:t>.</w:t>
+      </w:r>
+      <w:r>
+        <w:t xml:space="preserve"> Interestingly, reducing the data to 3 dimensions (from the original 784) seemed to produce the best results. That would tend to indicate that there are only a handful of vital features in the dataset. The </w:t>
+      </w:r>
+      <w:proofErr w:type="spellStart"/>
+      <w:r>
+        <w:t>Pokemon</w:t>
+      </w:r>
+      <w:proofErr w:type="spellEnd"/>
+      <w:r>
+        <w:t xml:space="preserve"> dataset suffered when exposed to ICA. Clusters tended to include more </w:t>
+      </w:r>
+      <w:proofErr w:type="spellStart"/>
+      <w:r>
+        <w:t>Pokemon</w:t>
+      </w:r>
+      <w:proofErr w:type="spellEnd"/>
+      <w:r>
+        <w:t xml:space="preserve">. </w:t>
+      </w:r>
+      <w:proofErr w:type="spellStart"/>
+      <w:r>
+        <w:t>Pokemon</w:t>
+      </w:r>
+      <w:proofErr w:type="spellEnd"/>
+      <w:r>
+        <w:t xml:space="preserve"> labels often had half their individuals in one group and half in another. In general, it doesn’t seem like that dataset can be decomposed into separate components. This was true no matter how many dimensions I reduced (or even increased) the data into.</w:t>
+      </w:r>
+    </w:p>
+    <w:p/>
+    <w:p>
+      <w:r>
+        <w:t xml:space="preserve">RCA was unpredictable when used in combination with K-Means on the MNIST dataset. I was to get reasonable clustering with as few as 50 features, but the clustering wasn’t guaranteed to be good. I can certainly see the value in reducing the dimensionality of a problem to 6% the original amount. But in order to get good, reliable clusters multiple runs of the clustering algorithm would need to be combined in some way. EM performed similarly to K-Means in combination with RCA. </w:t>
+      </w:r>
+      <w:r>
+        <w:t xml:space="preserve">Interestingly, the </w:t>
+      </w:r>
+      <w:proofErr w:type="spellStart"/>
+      <w:r>
+        <w:t>Pokemon</w:t>
+      </w:r>
+      <w:proofErr w:type="spellEnd"/>
+      <w:r>
+        <w:t xml:space="preserve"> dataset was still </w:t>
+      </w:r>
+      <w:proofErr w:type="spellStart"/>
+      <w:r>
+        <w:t>clusterable</w:t>
+      </w:r>
+      <w:proofErr w:type="spellEnd"/>
+      <w:r>
+        <w:t xml:space="preserve"> after being put through RCA. I had originally thought that the one hot encoding of the </w:t>
+      </w:r>
+      <w:proofErr w:type="spellStart"/>
+      <w:r>
+        <w:t>Pokemons</w:t>
+      </w:r>
+      <w:proofErr w:type="spellEnd"/>
+      <w:r>
+        <w:t xml:space="preserve">’ types would get mangled by random reprojection. While both EM and K-Means didn’t do as well with the data after it had been put through RCA (reducing the dimensions from 11 to 7), RCA did just about as well as PCA. I suppose that it makes sense given that the randomized projection </w:t>
+      </w:r>
+      <w:r>
+        <w:t>would preserve the orthogonality of the one hot encoding.</w:t>
+      </w:r>
+    </w:p>
+    <w:p/>
+    <w:p>
+      <w:r>
+        <w:t xml:space="preserve">The final dimensionality reduction technique </w:t>
+      </w:r>
+      <w:r>
+        <w:t xml:space="preserve">I employed was a random subset filter. This is the most basic dimensionality reduction algorithm. It simply removes features until it hits some target number. I didn’t expect this to work particularly well and it didn’t. On the MNIST dataset there was some room to remove features since there were 784 of them. I could get to around 500 features before I started to see noticeable degradation in the quality of clustering. The </w:t>
+      </w:r>
+      <w:proofErr w:type="spellStart"/>
+      <w:r>
+        <w:t>Pokemon</w:t>
+      </w:r>
+      <w:proofErr w:type="spellEnd"/>
+      <w:r>
+        <w:t xml:space="preserve"> set was more harshly impacted. Removing just 2 features caused a noticeable decrease in the quality of clustering.</w:t>
+      </w:r>
+      <w:r>
+        <w:t xml:space="preserve"> I can’t see any reason to employ a random subset filter over randomized projections. </w:t>
+      </w:r>
+    </w:p>
+    <w:p/>
+    <w:p>
+      <w:pPr>
+        <w:pStyle w:val="Heading2"/>
+      </w:pPr>
+      <w:r>
+        <w:t xml:space="preserve">Neural Network Learning After Dimensionality Reduction </w:t>
+      </w:r>
+    </w:p>
+    <w:p>
+      <w:r>
+        <w:t xml:space="preserve">After </w:t>
+      </w:r>
+      <w:r>
+        <w:t xml:space="preserve">performing my dimensionality reduction to clustering experiments, I combined dimensionality reduction and neural network learning. </w:t>
+      </w:r>
+      <w:r>
+        <w:t xml:space="preserve">For PCA, I mapped the percent of </w:t>
+      </w:r>
+      <w:proofErr w:type="spellStart"/>
+      <w:r>
+        <w:t>Pokemon</w:t>
+      </w:r>
+      <w:proofErr w:type="spellEnd"/>
+      <w:r>
+        <w:t xml:space="preserve"> correctly classified compared to the variance coverage of the PCA.</w:t>
+      </w:r>
+    </w:p>
+    <w:p>
+      <w:pPr>
+        <w:jc w:val="center"/>
+      </w:pPr>
+      <w:r>
+        <w:rPr>
+          <w:noProof/>
+        </w:rPr>
+        <w:drawing>
+          <wp:inline distT="0" distB="0" distL="0" distR="0" wp14:anchorId="7F0FAD74" wp14:editId="2C1DBB4E">
+            <wp:extent cx="3157909" cy="1898244"/>
+            <wp:effectExtent l="0" t="0" r="4445" b="6985"/>
+            <wp:docPr id="5" name="Picture 5"/>
+            <wp:cNvGraphicFramePr>
+              <a:graphicFrameLocks xmlns:a="http://schemas.openxmlformats.org/drawingml/2006/main" noChangeAspect="1"/>
+            </wp:cNvGraphicFramePr>
+            <a:graphic xmlns:a="http://schemas.openxmlformats.org/drawingml/2006/main">
+              <a:graphicData uri="http://schemas.openxmlformats.org/drawingml/2006/picture">
+                <pic:pic xmlns:pic="http://schemas.openxmlformats.org/drawingml/2006/picture">
+                  <pic:nvPicPr>
+                    <pic:cNvPr id="0" name="Picture 5"/>
+                    <pic:cNvPicPr>
+                      <a:picLocks noChangeAspect="1" noChangeArrowheads="1"/>
+                    </pic:cNvPicPr>
+                  </pic:nvPicPr>
+                  <pic:blipFill>
+                    <a:blip r:embed="rId6">
+                      <a:extLst>
+                        <a:ext uri="{28A0092B-C50C-407E-A947-70E740481C1C}">
+                          <a14:useLocalDpi xmlns:a14="http://schemas.microsoft.com/office/drawing/2010/main" val="0"/>
+                        </a:ext>
+                      </a:extLst>
+                    </a:blip>
+                    <a:srcRect/>
+                    <a:stretch>
+                      <a:fillRect/>
+                    </a:stretch>
+                  </pic:blipFill>
+                  <pic:spPr bwMode="auto">
+                    <a:xfrm>
+                      <a:off x="0" y="0"/>
+                      <a:ext cx="3160656" cy="1899895"/>
+                    </a:xfrm>
+                    <a:prstGeom prst="rect">
+                      <a:avLst/>
+                    </a:prstGeom>
+                    <a:noFill/>
+                  </pic:spPr>
+                </pic:pic>
+              </a:graphicData>
+            </a:graphic>
+          </wp:inline>
+        </w:drawing>
+      </w:r>
+    </w:p>
+    <w:p>
+      <w:pPr>
+        <w:pStyle w:val="Quote"/>
+        <w:rPr>
+          <w:sz w:val="16"/>
+          <w:szCs w:val="16"/>
+        </w:rPr>
+      </w:pPr>
       <w:r>
         <w:rPr>
           <w:rStyle w:val="SubtleReference"/>
@@ -3784,7 +4077,7 @@
           <w:sz w:val="16"/>
           <w:szCs w:val="16"/>
         </w:rPr>
-        <w:t>13</w:t>
+        <w:t xml:space="preserve">Figure </w:t>
       </w:r>
       <w:r>
         <w:rPr>
@@ -3794,7 +4087,7 @@
           <w:sz w:val="16"/>
           <w:szCs w:val="16"/>
         </w:rPr>
-        <w:t xml:space="preserve"> images with the label ‘</w:t>
+        <w:t>5</w:t>
       </w:r>
       <w:r>
         <w:rPr>
@@ -3804,8 +4097,9 @@
           <w:sz w:val="16"/>
           <w:szCs w:val="16"/>
         </w:rPr>
-        <w:t>4</w:t>
-      </w:r>
+        <w:t xml:space="preserve">: </w:t>
+      </w:r>
+      <w:proofErr w:type="spellStart"/>
       <w:r>
         <w:rPr>
           <w:rStyle w:val="SubtleReference"/>
@@ -3814,174 +4108,69 @@
           <w:sz w:val="16"/>
           <w:szCs w:val="16"/>
         </w:rPr>
-        <w:t>’ were put into cluster 0.</w:t>
-      </w:r>
-    </w:p>
-    <w:p/>
-    <w:p>
-      <w:pPr>
-        <w:pStyle w:val="Heading2"/>
-      </w:pPr>
-      <w:r>
-        <w:t>Dimensionality Reduction</w:t>
+        <w:t>Pokemon</w:t>
+      </w:r>
+      <w:proofErr w:type="spellEnd"/>
+      <w:r>
+        <w:rPr>
+          <w:rStyle w:val="SubtleReference"/>
+          <w:smallCaps w:val="0"/>
+          <w:color w:val="404040" w:themeColor="text1" w:themeTint="BF"/>
+          <w:sz w:val="16"/>
+          <w:szCs w:val="16"/>
+        </w:rPr>
+        <w:t xml:space="preserve"> correctly classified by the neural network learner after the </w:t>
+      </w:r>
+      <w:proofErr w:type="spellStart"/>
+      <w:r>
+        <w:rPr>
+          <w:rStyle w:val="SubtleReference"/>
+          <w:smallCaps w:val="0"/>
+          <w:color w:val="404040" w:themeColor="text1" w:themeTint="BF"/>
+          <w:sz w:val="16"/>
+          <w:szCs w:val="16"/>
+        </w:rPr>
+        <w:t>Pokemon</w:t>
+      </w:r>
+      <w:proofErr w:type="spellEnd"/>
+      <w:r>
+        <w:rPr>
+          <w:rStyle w:val="SubtleReference"/>
+          <w:smallCaps w:val="0"/>
+          <w:color w:val="404040" w:themeColor="text1" w:themeTint="BF"/>
+          <w:sz w:val="16"/>
+          <w:szCs w:val="16"/>
+        </w:rPr>
+        <w:t xml:space="preserve"> dataset was put through</w:t>
+      </w:r>
+      <w:r>
+        <w:rPr>
+          <w:rStyle w:val="SubtleReference"/>
+          <w:smallCaps w:val="0"/>
+          <w:color w:val="404040" w:themeColor="text1" w:themeTint="BF"/>
+          <w:sz w:val="16"/>
+          <w:szCs w:val="16"/>
+        </w:rPr>
+        <w:t xml:space="preserve"> PCA dimensionality reduction. The x-axis corresponds to the variance coverage of the PCA.</w:t>
       </w:r>
     </w:p>
     <w:p>
       <w:r>
-        <w:t xml:space="preserve">When I ran PCA on the </w:t>
-      </w:r>
-      <w:proofErr w:type="spellStart"/>
-      <w:r>
-        <w:t>Pokemon</w:t>
-      </w:r>
-      <w:proofErr w:type="spellEnd"/>
-      <w:r>
-        <w:t xml:space="preserve"> dataset, I noticed that there was very little room for dimensionality reduction. This makes sense. Since 9 out of 11 dimensions in the problem relate to the type of the </w:t>
-      </w:r>
-      <w:proofErr w:type="spellStart"/>
-      <w:r>
-        <w:t>Pokemon</w:t>
-      </w:r>
-      <w:proofErr w:type="spellEnd"/>
-      <w:r>
-        <w:t xml:space="preserve">, </w:t>
-      </w:r>
-      <w:r>
-        <w:t>all</w:t>
-      </w:r>
-      <w:r>
-        <w:t xml:space="preserve"> those dimensions are required. Combining any two of those dimensions in any way would result in a loss of information. However, weight and height are highly correlated. These two dimensions </w:t>
-      </w:r>
-      <w:r>
-        <w:t>could be rolled together in one. I believe this is what I observed in the eigenvalues. There was one high eigenvalue of 2.1, one low eigenvalue of ~0, and the rest were between .2 and 1.25.</w:t>
-      </w:r>
-      <w:r>
-        <w:t xml:space="preserve"> </w:t>
-      </w:r>
-      <w:r>
-        <w:t xml:space="preserve">The MNIST dataset is a little harder to understand. Looking at the eigenvalues, it seems like most of the information is </w:t>
-      </w:r>
-      <w:r>
-        <w:lastRenderedPageBreak/>
-        <w:t>captured in just the first 5 eigenvectors. Its also important to note that there are only 74 eigenvectors that capture any information at all (there are 75 digits in the dataset I’m using so this makes sense). I suspect that I’ll be able to get good clustering results using 5-25 eigenvectors.</w:t>
-      </w:r>
-      <w:r>
-        <w:t xml:space="preserve"> </w:t>
-      </w:r>
-    </w:p>
-    <w:p/>
-    <w:p>
-      <w:pPr>
-        <w:pStyle w:val="Heading2"/>
-      </w:pPr>
-      <w:r>
-        <w:t>Clustering After Dimensionality Reduction</w:t>
-      </w:r>
-    </w:p>
-    <w:p>
-      <w:r>
-        <w:t xml:space="preserve">After </w:t>
-      </w:r>
-      <w:r>
-        <w:t>PCA,</w:t>
-      </w:r>
-      <w:r>
-        <w:t xml:space="preserve"> both K</w:t>
-      </w:r>
-      <w:r>
-        <w:t>-M</w:t>
-      </w:r>
-      <w:r>
-        <w:t xml:space="preserve">eans and </w:t>
-      </w:r>
-      <w:r>
-        <w:t xml:space="preserve">EM were unable to cluster the MNIST digit dataset. There tended to be one or two large clusters that contained most of the individuals. It seems that the resulting data after being transformed by PCA is clustered in some way that doesn’t correspond to the original labels. </w:t>
-      </w:r>
-      <w:r>
-        <w:t>I s</w:t>
-      </w:r>
-      <w:r>
-        <w:t>uspect that qualities like brightness were being selected for. This won’t work for the images because the brightness of an image is more dependent on the pen stroke width than the digit being written.</w:t>
-      </w:r>
-      <w:r>
-        <w:t xml:space="preserve"> </w:t>
-      </w:r>
-      <w:r>
-        <w:t xml:space="preserve">The </w:t>
-      </w:r>
-      <w:proofErr w:type="spellStart"/>
-      <w:r>
-        <w:t>Pokemon</w:t>
-      </w:r>
-      <w:proofErr w:type="spellEnd"/>
-      <w:r>
-        <w:t xml:space="preserve"> dataset didn’t have this problem. PCA seemed to preserve most of the useful data. Doing a cursory inspection, K-Means and EM both did a little worse on the </w:t>
-      </w:r>
-      <w:proofErr w:type="spellStart"/>
-      <w:r>
-        <w:t>Pokemon</w:t>
-      </w:r>
-      <w:proofErr w:type="spellEnd"/>
-      <w:r>
-        <w:t xml:space="preserve"> dataset after </w:t>
-      </w:r>
-      <w:r>
-        <w:t xml:space="preserve">PCA. Qualitatively, the clusters were more likely to contain multiple </w:t>
-      </w:r>
-      <w:proofErr w:type="spellStart"/>
-      <w:r>
-        <w:t>Pokemon</w:t>
-      </w:r>
-      <w:proofErr w:type="spellEnd"/>
-      <w:r>
-        <w:t xml:space="preserve"> and it was more likely that a single </w:t>
-      </w:r>
-      <w:proofErr w:type="spellStart"/>
-      <w:r>
-        <w:t>Pokemon</w:t>
-      </w:r>
-      <w:proofErr w:type="spellEnd"/>
-      <w:r>
-        <w:t xml:space="preserve"> label was split between multiple clusters.</w:t>
-      </w:r>
-    </w:p>
-    <w:p/>
-    <w:p>
-      <w:r>
-        <w:t>ICA worked much better for the MNIST dataset. K-Means with ICA was a significant improvement. There were no longer problems with digits being split equally between multiple clusters. This was even more so the case for Expectation Maximization. I reran ICA -&gt; EM several times and there tended to fewer than 6 individuals placed in the ‘wrong’ cluster</w:t>
-      </w:r>
-      <w:r>
-        <w:t xml:space="preserve"> (e.g. if most images with the label ‘0’ were in cluster 1 then an image with label ‘0’ placed in cluster 2 would be in the wrong cluster)</w:t>
-      </w:r>
-      <w:r>
-        <w:t>.</w:t>
-      </w:r>
-      <w:r>
-        <w:t xml:space="preserve"> Interestingly, reducing the data to 3 dimensions (from the original 784) seemed to produce the best results. That would tend to indicate that there are only a handful of vital features in the dataset. The </w:t>
-      </w:r>
-      <w:proofErr w:type="spellStart"/>
-      <w:r>
-        <w:t>Pokemon</w:t>
-      </w:r>
-      <w:proofErr w:type="spellEnd"/>
-      <w:r>
-        <w:t xml:space="preserve"> dataset suffered when exposed to ICA. Clusters tended to include more </w:t>
-      </w:r>
-      <w:proofErr w:type="spellStart"/>
-      <w:r>
-        <w:t>Pokemon</w:t>
-      </w:r>
-      <w:proofErr w:type="spellEnd"/>
-      <w:r>
-        <w:t xml:space="preserve">. </w:t>
-      </w:r>
-      <w:proofErr w:type="spellStart"/>
-      <w:r>
-        <w:t>Pokemon</w:t>
-      </w:r>
-      <w:proofErr w:type="spellEnd"/>
-      <w:r>
-        <w:t xml:space="preserve"> labels often had half their individuals in one group and half in another. In general, it doesn’t seem like that dataset can be decomposed into separate components. This was true no matter how many dimensions I reduced (or even increased) the data into.</w:t>
+        <w:t xml:space="preserve">From the data we can infer that there is a critical dimension added at the 20%-25% variance coverage mark. Interestingly, at the 50% variance coverage mark there is no difference between using the data from the PCA dimensionality reduction algorithm and the original data. It seems like PCA is </w:t>
+      </w:r>
+      <w:proofErr w:type="gramStart"/>
+      <w:r>
+        <w:t>actually able</w:t>
+      </w:r>
+      <w:proofErr w:type="gramEnd"/>
+      <w:r>
+        <w:t xml:space="preserve"> to retain enough important information</w:t>
+      </w:r>
+      <w:r>
+        <w:t xml:space="preserve"> for the neural network learner to work.</w:t>
+      </w:r>
+      <w:r>
+        <w:t xml:space="preserve"> The dimensionality reduction did not help much with performance though. At 50% variance coverage the neural network learner required 5.97 seconds on average to finish training while at 100% variance coverage the neural network learner required 6.72 seconds on average to finish training. While this difference is noticeable, its not worth the effort. I suspect that the improvement was so small because the data only has 11 dimensions to begin with. Data with more dimensions, such as the MNIST dataset, would likely benefit more.</w:t>
       </w:r>
       <w:bookmarkStart w:id="0" w:name="_GoBack"/>
       <w:bookmarkEnd w:id="0"/>

</xml_diff>

<commit_message>
finished step 4 in writeup
</commit_message>
<xml_diff>
--- a/cbohan3-analysis.docx
+++ b/cbohan3-analysis.docx
@@ -4172,9 +4172,652 @@
       <w:r>
         <w:t xml:space="preserve"> The dimensionality reduction did not help much with performance though. At 50% variance coverage the neural network learner required 5.97 seconds on average to finish training while at 100% variance coverage the neural network learner required 6.72 seconds on average to finish training. While this difference is noticeable, its not worth the effort. I suspect that the improvement was so small because the data only has 11 dimensions to begin with. Data with more dimensions, such as the MNIST dataset, would likely benefit more.</w:t>
       </w:r>
+    </w:p>
+    <w:p/>
+    <w:p>
+      <w:pPr>
+        <w:jc w:val="center"/>
+      </w:pPr>
+      <w:r>
+        <w:rPr>
+          <w:noProof/>
+        </w:rPr>
+        <w:lastRenderedPageBreak/>
+        <w:drawing>
+          <wp:inline distT="0" distB="0" distL="0" distR="0" wp14:anchorId="09E96D4D" wp14:editId="384127C6">
+            <wp:extent cx="3083126" cy="1853291"/>
+            <wp:effectExtent l="0" t="0" r="3175" b="0"/>
+            <wp:docPr id="6" name="Picture 6"/>
+            <wp:cNvGraphicFramePr>
+              <a:graphicFrameLocks xmlns:a="http://schemas.openxmlformats.org/drawingml/2006/main" noChangeAspect="1"/>
+            </wp:cNvGraphicFramePr>
+            <a:graphic xmlns:a="http://schemas.openxmlformats.org/drawingml/2006/main">
+              <a:graphicData uri="http://schemas.openxmlformats.org/drawingml/2006/picture">
+                <pic:pic xmlns:pic="http://schemas.openxmlformats.org/drawingml/2006/picture">
+                  <pic:nvPicPr>
+                    <pic:cNvPr id="0" name="Picture 6"/>
+                    <pic:cNvPicPr>
+                      <a:picLocks noChangeAspect="1" noChangeArrowheads="1"/>
+                    </pic:cNvPicPr>
+                  </pic:nvPicPr>
+                  <pic:blipFill>
+                    <a:blip r:embed="rId7" cstate="print">
+                      <a:extLst>
+                        <a:ext uri="{28A0092B-C50C-407E-A947-70E740481C1C}">
+                          <a14:useLocalDpi xmlns:a14="http://schemas.microsoft.com/office/drawing/2010/main" val="0"/>
+                        </a:ext>
+                      </a:extLst>
+                    </a:blip>
+                    <a:srcRect/>
+                    <a:stretch>
+                      <a:fillRect/>
+                    </a:stretch>
+                  </pic:blipFill>
+                  <pic:spPr bwMode="auto">
+                    <a:xfrm>
+                      <a:off x="0" y="0"/>
+                      <a:ext cx="3093837" cy="1859729"/>
+                    </a:xfrm>
+                    <a:prstGeom prst="rect">
+                      <a:avLst/>
+                    </a:prstGeom>
+                    <a:noFill/>
+                  </pic:spPr>
+                </pic:pic>
+              </a:graphicData>
+            </a:graphic>
+          </wp:inline>
+        </w:drawing>
+      </w:r>
+    </w:p>
+    <w:p>
+      <w:pPr>
+        <w:pStyle w:val="Quote"/>
+        <w:rPr>
+          <w:sz w:val="16"/>
+          <w:szCs w:val="16"/>
+        </w:rPr>
+      </w:pPr>
+      <w:r>
+        <w:rPr>
+          <w:rStyle w:val="SubtleReference"/>
+          <w:smallCaps w:val="0"/>
+          <w:color w:val="404040" w:themeColor="text1" w:themeTint="BF"/>
+          <w:sz w:val="16"/>
+          <w:szCs w:val="16"/>
+        </w:rPr>
+        <w:t xml:space="preserve">Figure </w:t>
+      </w:r>
+      <w:r>
+        <w:rPr>
+          <w:rStyle w:val="SubtleReference"/>
+          <w:smallCaps w:val="0"/>
+          <w:color w:val="404040" w:themeColor="text1" w:themeTint="BF"/>
+          <w:sz w:val="16"/>
+          <w:szCs w:val="16"/>
+        </w:rPr>
+        <w:t>6</w:t>
+      </w:r>
+      <w:r>
+        <w:rPr>
+          <w:rStyle w:val="SubtleReference"/>
+          <w:smallCaps w:val="0"/>
+          <w:color w:val="404040" w:themeColor="text1" w:themeTint="BF"/>
+          <w:sz w:val="16"/>
+          <w:szCs w:val="16"/>
+        </w:rPr>
+        <w:t xml:space="preserve">: </w:t>
+      </w:r>
+      <w:proofErr w:type="spellStart"/>
+      <w:r>
+        <w:rPr>
+          <w:rStyle w:val="SubtleReference"/>
+          <w:smallCaps w:val="0"/>
+          <w:color w:val="404040" w:themeColor="text1" w:themeTint="BF"/>
+          <w:sz w:val="16"/>
+          <w:szCs w:val="16"/>
+        </w:rPr>
+        <w:t>Pokemon</w:t>
+      </w:r>
+      <w:proofErr w:type="spellEnd"/>
+      <w:r>
+        <w:rPr>
+          <w:rStyle w:val="SubtleReference"/>
+          <w:smallCaps w:val="0"/>
+          <w:color w:val="404040" w:themeColor="text1" w:themeTint="BF"/>
+          <w:sz w:val="16"/>
+          <w:szCs w:val="16"/>
+        </w:rPr>
+        <w:t xml:space="preserve"> correctly classified by the neural network learner after the </w:t>
+      </w:r>
+      <w:proofErr w:type="spellStart"/>
+      <w:r>
+        <w:rPr>
+          <w:rStyle w:val="SubtleReference"/>
+          <w:smallCaps w:val="0"/>
+          <w:color w:val="404040" w:themeColor="text1" w:themeTint="BF"/>
+          <w:sz w:val="16"/>
+          <w:szCs w:val="16"/>
+        </w:rPr>
+        <w:t>Pokemon</w:t>
+      </w:r>
+      <w:proofErr w:type="spellEnd"/>
+      <w:r>
+        <w:rPr>
+          <w:rStyle w:val="SubtleReference"/>
+          <w:smallCaps w:val="0"/>
+          <w:color w:val="404040" w:themeColor="text1" w:themeTint="BF"/>
+          <w:sz w:val="16"/>
+          <w:szCs w:val="16"/>
+        </w:rPr>
+        <w:t xml:space="preserve"> dataset was put through </w:t>
+      </w:r>
+      <w:r>
+        <w:rPr>
+          <w:rStyle w:val="SubtleReference"/>
+          <w:smallCaps w:val="0"/>
+          <w:color w:val="404040" w:themeColor="text1" w:themeTint="BF"/>
+          <w:sz w:val="16"/>
+          <w:szCs w:val="16"/>
+        </w:rPr>
+        <w:t>I</w:t>
+      </w:r>
+      <w:r>
+        <w:rPr>
+          <w:rStyle w:val="SubtleReference"/>
+          <w:smallCaps w:val="0"/>
+          <w:color w:val="404040" w:themeColor="text1" w:themeTint="BF"/>
+          <w:sz w:val="16"/>
+          <w:szCs w:val="16"/>
+        </w:rPr>
+        <w:t xml:space="preserve">CA dimensionality reduction. The x-axis corresponds to the </w:t>
+      </w:r>
+      <w:r>
+        <w:rPr>
+          <w:rStyle w:val="SubtleReference"/>
+          <w:smallCaps w:val="0"/>
+          <w:color w:val="404040" w:themeColor="text1" w:themeTint="BF"/>
+          <w:sz w:val="16"/>
+          <w:szCs w:val="16"/>
+        </w:rPr>
+        <w:t>number of dimensions after ICA dimensionality reduction</w:t>
+      </w:r>
+      <w:r>
+        <w:rPr>
+          <w:rStyle w:val="SubtleReference"/>
+          <w:smallCaps w:val="0"/>
+          <w:color w:val="404040" w:themeColor="text1" w:themeTint="BF"/>
+          <w:sz w:val="16"/>
+          <w:szCs w:val="16"/>
+        </w:rPr>
+        <w:t>.</w:t>
+      </w:r>
+    </w:p>
+    <w:p>
+      <w:r>
+        <w:t>With clustering, I noted that ICA did best with only 3 dimensions.</w:t>
+      </w:r>
+      <w:r>
+        <w:t xml:space="preserve"> Looking at how</w:t>
+      </w:r>
+      <w:r>
+        <w:t xml:space="preserve"> the neural network learner performs, there is a similar trend visible here as well. Each dimension added dramatically increases the neural network learner’s ability to classify data up to 3 dimensions. From 3-5 dimensions there is steady, but slow, improvement. And from 6 dimensions on, there is no real improvement in the neural network learner’s ability to classify. </w:t>
+      </w:r>
+      <w:r>
+        <w:t>There was no observable time benefit to doing the dimensionality reduction. For 1 and 2 dimensions, the neural network learner took ~5 seconds to learn, while for 3-11 it took between 5.5 and 6.3 seconds learn. This isn’t enough to justify the dimensionality reduction.</w:t>
+      </w:r>
+    </w:p>
+    <w:p/>
+    <w:p>
+      <w:pPr>
+        <w:jc w:val="center"/>
+      </w:pPr>
+      <w:r>
+        <w:rPr>
+          <w:noProof/>
+        </w:rPr>
+        <w:drawing>
+          <wp:inline distT="0" distB="0" distL="0" distR="0" wp14:anchorId="4A95D8FD" wp14:editId="60BCB2FF">
+            <wp:extent cx="3297279" cy="1981466"/>
+            <wp:effectExtent l="0" t="0" r="0" b="0"/>
+            <wp:docPr id="7" name="Picture 7"/>
+            <wp:cNvGraphicFramePr>
+              <a:graphicFrameLocks xmlns:a="http://schemas.openxmlformats.org/drawingml/2006/main" noChangeAspect="1"/>
+            </wp:cNvGraphicFramePr>
+            <a:graphic xmlns:a="http://schemas.openxmlformats.org/drawingml/2006/main">
+              <a:graphicData uri="http://schemas.openxmlformats.org/drawingml/2006/picture">
+                <pic:pic xmlns:pic="http://schemas.openxmlformats.org/drawingml/2006/picture">
+                  <pic:nvPicPr>
+                    <pic:cNvPr id="0" name="Picture 7"/>
+                    <pic:cNvPicPr>
+                      <a:picLocks noChangeAspect="1" noChangeArrowheads="1"/>
+                    </pic:cNvPicPr>
+                  </pic:nvPicPr>
+                  <pic:blipFill>
+                    <a:blip r:embed="rId8" cstate="print">
+                      <a:extLst>
+                        <a:ext uri="{28A0092B-C50C-407E-A947-70E740481C1C}">
+                          <a14:useLocalDpi xmlns:a14="http://schemas.microsoft.com/office/drawing/2010/main" val="0"/>
+                        </a:ext>
+                      </a:extLst>
+                    </a:blip>
+                    <a:srcRect/>
+                    <a:stretch>
+                      <a:fillRect/>
+                    </a:stretch>
+                  </pic:blipFill>
+                  <pic:spPr bwMode="auto">
+                    <a:xfrm>
+                      <a:off x="0" y="0"/>
+                      <a:ext cx="3311256" cy="1989865"/>
+                    </a:xfrm>
+                    <a:prstGeom prst="rect">
+                      <a:avLst/>
+                    </a:prstGeom>
+                    <a:noFill/>
+                  </pic:spPr>
+                </pic:pic>
+              </a:graphicData>
+            </a:graphic>
+          </wp:inline>
+        </w:drawing>
+      </w:r>
+    </w:p>
+    <w:p>
+      <w:pPr>
+        <w:pStyle w:val="Quote"/>
+        <w:rPr>
+          <w:rStyle w:val="SubtleReference"/>
+          <w:smallCaps w:val="0"/>
+          <w:color w:val="404040" w:themeColor="text1" w:themeTint="BF"/>
+          <w:sz w:val="16"/>
+          <w:szCs w:val="16"/>
+        </w:rPr>
+      </w:pPr>
+      <w:r>
+        <w:rPr>
+          <w:rStyle w:val="SubtleReference"/>
+          <w:smallCaps w:val="0"/>
+          <w:color w:val="404040" w:themeColor="text1" w:themeTint="BF"/>
+          <w:sz w:val="16"/>
+          <w:szCs w:val="16"/>
+        </w:rPr>
+        <w:t xml:space="preserve">Figure </w:t>
+      </w:r>
+      <w:r>
+        <w:rPr>
+          <w:rStyle w:val="SubtleReference"/>
+          <w:smallCaps w:val="0"/>
+          <w:color w:val="404040" w:themeColor="text1" w:themeTint="BF"/>
+          <w:sz w:val="16"/>
+          <w:szCs w:val="16"/>
+        </w:rPr>
+        <w:t>7</w:t>
+      </w:r>
+      <w:r>
+        <w:rPr>
+          <w:rStyle w:val="SubtleReference"/>
+          <w:smallCaps w:val="0"/>
+          <w:color w:val="404040" w:themeColor="text1" w:themeTint="BF"/>
+          <w:sz w:val="16"/>
+          <w:szCs w:val="16"/>
+        </w:rPr>
+        <w:t xml:space="preserve">: </w:t>
+      </w:r>
+      <w:proofErr w:type="spellStart"/>
+      <w:r>
+        <w:rPr>
+          <w:rStyle w:val="SubtleReference"/>
+          <w:smallCaps w:val="0"/>
+          <w:color w:val="404040" w:themeColor="text1" w:themeTint="BF"/>
+          <w:sz w:val="16"/>
+          <w:szCs w:val="16"/>
+        </w:rPr>
+        <w:t>Pokemon</w:t>
+      </w:r>
+      <w:proofErr w:type="spellEnd"/>
+      <w:r>
+        <w:rPr>
+          <w:rStyle w:val="SubtleReference"/>
+          <w:smallCaps w:val="0"/>
+          <w:color w:val="404040" w:themeColor="text1" w:themeTint="BF"/>
+          <w:sz w:val="16"/>
+          <w:szCs w:val="16"/>
+        </w:rPr>
+        <w:t xml:space="preserve"> correctly classified by the neural network learner after the </w:t>
+      </w:r>
+      <w:proofErr w:type="spellStart"/>
+      <w:r>
+        <w:rPr>
+          <w:rStyle w:val="SubtleReference"/>
+          <w:smallCaps w:val="0"/>
+          <w:color w:val="404040" w:themeColor="text1" w:themeTint="BF"/>
+          <w:sz w:val="16"/>
+          <w:szCs w:val="16"/>
+        </w:rPr>
+        <w:t>Pokemon</w:t>
+      </w:r>
+      <w:proofErr w:type="spellEnd"/>
+      <w:r>
+        <w:rPr>
+          <w:rStyle w:val="SubtleReference"/>
+          <w:smallCaps w:val="0"/>
+          <w:color w:val="404040" w:themeColor="text1" w:themeTint="BF"/>
+          <w:sz w:val="16"/>
+          <w:szCs w:val="16"/>
+        </w:rPr>
+        <w:t xml:space="preserve"> dataset was put through </w:t>
+      </w:r>
+      <w:r>
+        <w:rPr>
+          <w:rStyle w:val="SubtleReference"/>
+          <w:smallCaps w:val="0"/>
+          <w:color w:val="404040" w:themeColor="text1" w:themeTint="BF"/>
+          <w:sz w:val="16"/>
+          <w:szCs w:val="16"/>
+        </w:rPr>
+        <w:t>R</w:t>
+      </w:r>
+      <w:r>
+        <w:rPr>
+          <w:rStyle w:val="SubtleReference"/>
+          <w:smallCaps w:val="0"/>
+          <w:color w:val="404040" w:themeColor="text1" w:themeTint="BF"/>
+          <w:sz w:val="16"/>
+          <w:szCs w:val="16"/>
+        </w:rPr>
+        <w:t>CA dimensionality reduction. The x-axis corresponds to the number of dimensions after ICA dimensionality reduction.</w:t>
+      </w:r>
+      <w:r>
+        <w:rPr>
+          <w:rStyle w:val="SubtleReference"/>
+          <w:smallCaps w:val="0"/>
+          <w:color w:val="404040" w:themeColor="text1" w:themeTint="BF"/>
+          <w:sz w:val="16"/>
+          <w:szCs w:val="16"/>
+        </w:rPr>
+        <w:t xml:space="preserve"> Each number of output dimensions was tested 3 times due to the unpredictability of RCA.</w:t>
+      </w:r>
+    </w:p>
+    <w:p>
+      <w:r>
+        <w:t xml:space="preserve">RCA, unsurprisingly, proved unpredictable. With as few as 2 dimensions, I was able to get decent results with the neural network learner. The variance was large though. The best accuracy achieved by a neural network learner with 2-dimensional input was 70% while the worst was 17%. This was expected. Since the axes that RCA re-projects the data onto are random, they can be either very useful for classification or completely useless. An interesting experiment would be to find the axes that are the most useful using repeated runs of PCA and compare them to PCA and ICA to see which they most resemble. </w:t>
+      </w:r>
+    </w:p>
+    <w:p/>
+    <w:p>
+      <w:pPr>
+        <w:jc w:val="center"/>
+      </w:pPr>
+      <w:r>
+        <w:rPr>
+          <w:noProof/>
+        </w:rPr>
+        <w:lastRenderedPageBreak/>
+        <w:drawing>
+          <wp:inline distT="0" distB="0" distL="0" distR="0" wp14:anchorId="17336F5F" wp14:editId="12E7D426">
+            <wp:extent cx="3297279" cy="1901865"/>
+            <wp:effectExtent l="0" t="0" r="0" b="3175"/>
+            <wp:docPr id="8" name="Picture 8"/>
+            <wp:cNvGraphicFramePr>
+              <a:graphicFrameLocks xmlns:a="http://schemas.openxmlformats.org/drawingml/2006/main" noChangeAspect="1"/>
+            </wp:cNvGraphicFramePr>
+            <a:graphic xmlns:a="http://schemas.openxmlformats.org/drawingml/2006/main">
+              <a:graphicData uri="http://schemas.openxmlformats.org/drawingml/2006/picture">
+                <pic:pic xmlns:pic="http://schemas.openxmlformats.org/drawingml/2006/picture">
+                  <pic:nvPicPr>
+                    <pic:cNvPr id="0" name="Picture 8"/>
+                    <pic:cNvPicPr>
+                      <a:picLocks noChangeAspect="1" noChangeArrowheads="1"/>
+                    </pic:cNvPicPr>
+                  </pic:nvPicPr>
+                  <pic:blipFill>
+                    <a:blip r:embed="rId9" cstate="print">
+                      <a:extLst>
+                        <a:ext uri="{28A0092B-C50C-407E-A947-70E740481C1C}">
+                          <a14:useLocalDpi xmlns:a14="http://schemas.microsoft.com/office/drawing/2010/main" val="0"/>
+                        </a:ext>
+                      </a:extLst>
+                    </a:blip>
+                    <a:srcRect/>
+                    <a:stretch>
+                      <a:fillRect/>
+                    </a:stretch>
+                  </pic:blipFill>
+                  <pic:spPr bwMode="auto">
+                    <a:xfrm>
+                      <a:off x="0" y="0"/>
+                      <a:ext cx="3317893" cy="1913755"/>
+                    </a:xfrm>
+                    <a:prstGeom prst="rect">
+                      <a:avLst/>
+                    </a:prstGeom>
+                    <a:noFill/>
+                  </pic:spPr>
+                </pic:pic>
+              </a:graphicData>
+            </a:graphic>
+          </wp:inline>
+        </w:drawing>
+      </w:r>
+    </w:p>
+    <w:p>
+      <w:pPr>
+        <w:pStyle w:val="Quote"/>
+        <w:rPr>
+          <w:rStyle w:val="SubtleReference"/>
+          <w:smallCaps w:val="0"/>
+          <w:color w:val="404040" w:themeColor="text1" w:themeTint="BF"/>
+          <w:sz w:val="16"/>
+          <w:szCs w:val="16"/>
+        </w:rPr>
+      </w:pPr>
+      <w:r>
+        <w:rPr>
+          <w:rStyle w:val="SubtleReference"/>
+          <w:smallCaps w:val="0"/>
+          <w:color w:val="404040" w:themeColor="text1" w:themeTint="BF"/>
+          <w:sz w:val="16"/>
+          <w:szCs w:val="16"/>
+        </w:rPr>
+        <w:t xml:space="preserve">Figure </w:t>
+      </w:r>
+      <w:r>
+        <w:rPr>
+          <w:rStyle w:val="SubtleReference"/>
+          <w:smallCaps w:val="0"/>
+          <w:color w:val="404040" w:themeColor="text1" w:themeTint="BF"/>
+          <w:sz w:val="16"/>
+          <w:szCs w:val="16"/>
+        </w:rPr>
+        <w:t>8</w:t>
+      </w:r>
+      <w:r>
+        <w:rPr>
+          <w:rStyle w:val="SubtleReference"/>
+          <w:smallCaps w:val="0"/>
+          <w:color w:val="404040" w:themeColor="text1" w:themeTint="BF"/>
+          <w:sz w:val="16"/>
+          <w:szCs w:val="16"/>
+        </w:rPr>
+        <w:t xml:space="preserve">: </w:t>
+      </w:r>
+      <w:proofErr w:type="spellStart"/>
+      <w:r>
+        <w:rPr>
+          <w:rStyle w:val="SubtleReference"/>
+          <w:smallCaps w:val="0"/>
+          <w:color w:val="404040" w:themeColor="text1" w:themeTint="BF"/>
+          <w:sz w:val="16"/>
+          <w:szCs w:val="16"/>
+        </w:rPr>
+        <w:t>Pokemon</w:t>
+      </w:r>
+      <w:proofErr w:type="spellEnd"/>
+      <w:r>
+        <w:rPr>
+          <w:rStyle w:val="SubtleReference"/>
+          <w:smallCaps w:val="0"/>
+          <w:color w:val="404040" w:themeColor="text1" w:themeTint="BF"/>
+          <w:sz w:val="16"/>
+          <w:szCs w:val="16"/>
+        </w:rPr>
+        <w:t xml:space="preserve"> correctly classified by the neural network learner after the </w:t>
+      </w:r>
+      <w:proofErr w:type="spellStart"/>
+      <w:r>
+        <w:rPr>
+          <w:rStyle w:val="SubtleReference"/>
+          <w:smallCaps w:val="0"/>
+          <w:color w:val="404040" w:themeColor="text1" w:themeTint="BF"/>
+          <w:sz w:val="16"/>
+          <w:szCs w:val="16"/>
+        </w:rPr>
+        <w:t>Pokemon</w:t>
+      </w:r>
+      <w:proofErr w:type="spellEnd"/>
+      <w:r>
+        <w:rPr>
+          <w:rStyle w:val="SubtleReference"/>
+          <w:smallCaps w:val="0"/>
+          <w:color w:val="404040" w:themeColor="text1" w:themeTint="BF"/>
+          <w:sz w:val="16"/>
+          <w:szCs w:val="16"/>
+        </w:rPr>
+        <w:t xml:space="preserve"> dataset was put through </w:t>
+      </w:r>
+      <w:r>
+        <w:rPr>
+          <w:rStyle w:val="SubtleReference"/>
+          <w:smallCaps w:val="0"/>
+          <w:color w:val="404040" w:themeColor="text1" w:themeTint="BF"/>
+          <w:sz w:val="16"/>
+          <w:szCs w:val="16"/>
+        </w:rPr>
+        <w:t>random subset filter</w:t>
+      </w:r>
+      <w:r>
+        <w:rPr>
+          <w:rStyle w:val="SubtleReference"/>
+          <w:smallCaps w:val="0"/>
+          <w:color w:val="404040" w:themeColor="text1" w:themeTint="BF"/>
+          <w:sz w:val="16"/>
+          <w:szCs w:val="16"/>
+        </w:rPr>
+        <w:t xml:space="preserve"> dimensionality reduction. The x-axis corresponds to the number of dimensions after </w:t>
+      </w:r>
+      <w:r>
+        <w:rPr>
+          <w:rStyle w:val="SubtleReference"/>
+          <w:smallCaps w:val="0"/>
+          <w:color w:val="404040" w:themeColor="text1" w:themeTint="BF"/>
+          <w:sz w:val="16"/>
+          <w:szCs w:val="16"/>
+        </w:rPr>
+        <w:t>the random subset filter</w:t>
+      </w:r>
+      <w:r>
+        <w:rPr>
+          <w:rStyle w:val="SubtleReference"/>
+          <w:smallCaps w:val="0"/>
+          <w:color w:val="404040" w:themeColor="text1" w:themeTint="BF"/>
+          <w:sz w:val="16"/>
+          <w:szCs w:val="16"/>
+        </w:rPr>
+        <w:t xml:space="preserve"> dimensionality reduction. Each number of output dimensions was tested 3 times due to the unpredictability of </w:t>
+      </w:r>
+      <w:r>
+        <w:rPr>
+          <w:rStyle w:val="SubtleReference"/>
+          <w:smallCaps w:val="0"/>
+          <w:color w:val="404040" w:themeColor="text1" w:themeTint="BF"/>
+          <w:sz w:val="16"/>
+          <w:szCs w:val="16"/>
+        </w:rPr>
+        <w:t>a random subset filter</w:t>
+      </w:r>
+      <w:r>
+        <w:rPr>
+          <w:rStyle w:val="SubtleReference"/>
+          <w:smallCaps w:val="0"/>
+          <w:color w:val="404040" w:themeColor="text1" w:themeTint="BF"/>
+          <w:sz w:val="16"/>
+          <w:szCs w:val="16"/>
+        </w:rPr>
+        <w:t>.</w:t>
+      </w:r>
+      <w:r>
+        <w:rPr>
+          <w:rStyle w:val="SubtleReference"/>
+          <w:smallCaps w:val="0"/>
+          <w:color w:val="404040" w:themeColor="text1" w:themeTint="BF"/>
+          <w:sz w:val="16"/>
+          <w:szCs w:val="16"/>
+        </w:rPr>
+        <w:t xml:space="preserve"> Note: whereas PCA, ICA, and RCA turn the ‘type’ of a </w:t>
+      </w:r>
+      <w:proofErr w:type="spellStart"/>
+      <w:r>
+        <w:rPr>
+          <w:rStyle w:val="SubtleReference"/>
+          <w:smallCaps w:val="0"/>
+          <w:color w:val="404040" w:themeColor="text1" w:themeTint="BF"/>
+          <w:sz w:val="16"/>
+          <w:szCs w:val="16"/>
+        </w:rPr>
+        <w:t>Pokemon</w:t>
+      </w:r>
+      <w:proofErr w:type="spellEnd"/>
+      <w:r>
+        <w:rPr>
+          <w:rStyle w:val="SubtleReference"/>
+          <w:smallCaps w:val="0"/>
+          <w:color w:val="404040" w:themeColor="text1" w:themeTint="BF"/>
+          <w:sz w:val="16"/>
+          <w:szCs w:val="16"/>
+        </w:rPr>
+        <w:t xml:space="preserve"> into 9 one-hot encoded dimensions, the random subset filter does not. </w:t>
+      </w:r>
+      <w:r>
+        <w:rPr>
+          <w:rStyle w:val="SubtleReference"/>
+          <w:smallCaps w:val="0"/>
+          <w:color w:val="404040" w:themeColor="text1" w:themeTint="BF"/>
+          <w:sz w:val="16"/>
+          <w:szCs w:val="16"/>
+        </w:rPr>
+        <w:t>Therefore,</w:t>
+      </w:r>
+      <w:r>
+        <w:rPr>
+          <w:rStyle w:val="SubtleReference"/>
+          <w:smallCaps w:val="0"/>
+          <w:color w:val="404040" w:themeColor="text1" w:themeTint="BF"/>
+          <w:sz w:val="16"/>
+          <w:szCs w:val="16"/>
+        </w:rPr>
+        <w:t xml:space="preserve"> the maximum number of dimensions is 3.</w:t>
+      </w:r>
+    </w:p>
+    <w:p>
+      <w:r>
+        <w:t xml:space="preserve">The random subset filter </w:t>
+      </w:r>
+      <w:r>
+        <w:t xml:space="preserve">is </w:t>
+      </w:r>
+      <w:proofErr w:type="gramStart"/>
+      <w:r>
+        <w:t>fairly uninteresting</w:t>
+      </w:r>
+      <w:proofErr w:type="gramEnd"/>
+      <w:r>
+        <w:t xml:space="preserve">. There wasn’t any significant increase in speed after dimensionality reduction and the method proved too unreliable to be useful. One thing to note is that during one of the 2-feature runs the accuracy of the neural network learner was comparable to a 3-feature run. This means that 2 of the dimensions (probably height and weight) are nearly redundant. </w:t>
+      </w:r>
       <w:bookmarkStart w:id="0" w:name="_GoBack"/>
       <w:bookmarkEnd w:id="0"/>
     </w:p>
+    <w:p/>
     <w:sectPr>
       <w:pgSz w:w="12240" w:h="15840"/>
       <w:pgMar w:top="1440" w:right="1440" w:bottom="1440" w:left="1440" w:header="720" w:footer="720" w:gutter="0"/>

</xml_diff>